<commit_message>
Added authentication and authorization stubs
</commit_message>
<xml_diff>
--- a/src/main/resources/reitTemplates/LOI_template.docx
+++ b/src/main/resources/reitTemplates/LOI_template.docx
@@ -92,14 +92,7 @@
           <w:rFonts w:ascii="Times New Roman" w:eastAsia="Times New Roman" w:hAnsi="Times New Roman" w:cs="Times New Roman"/>
           <w:color w:val="000000"/>
         </w:rPr>
-        <w:t>(the “Propertie</w:t>
-      </w:r>
-      <w:r>
-        <w:rPr>
-          <w:rFonts w:ascii="Times New Roman" w:eastAsia="Times New Roman" w:hAnsi="Times New Roman" w:cs="Times New Roman"/>
-          <w:color w:val="000000"/>
-        </w:rPr>
-        <w:t xml:space="preserve">s”). Set forth below are proposed terms: </w:t>
+        <w:t xml:space="preserve">(the “Properties”). Set forth below are proposed terms: </w:t>
       </w:r>
     </w:p>
     <w:p>
@@ -124,7 +117,7 @@
           <w:rFonts w:ascii="Times New Roman" w:eastAsia="Times New Roman" w:hAnsi="Times New Roman" w:cs="Times New Roman"/>
           <w:color w:val="000000"/>
         </w:rPr>
-        <w:t>Purchase Price: ${</w:t>
+        <w:t>Purchase Price: $</w:t>
       </w:r>
       <w:proofErr w:type="spellStart"/>
       <w:r>
@@ -140,21 +133,23 @@
           <w:rFonts w:ascii="Times New Roman" w:eastAsia="Times New Roman" w:hAnsi="Times New Roman" w:cs="Times New Roman"/>
           <w:color w:val="000000"/>
         </w:rPr>
-        <w:t>}</w:t>
-      </w:r>
-      <w:r>
-        <w:rPr>
-          <w:rFonts w:ascii="Times New Roman" w:eastAsia="Times New Roman" w:hAnsi="Times New Roman" w:cs="Times New Roman"/>
-          <w:color w:val="000000"/>
-        </w:rPr>
-        <w:t xml:space="preserve"> with an NOI of ${loi_amount}</w:t>
-      </w:r>
-      <w:r>
-        <w:rPr>
-          <w:rFonts w:ascii="Times New Roman" w:eastAsia="Times New Roman" w:hAnsi="Times New Roman" w:cs="Times New Roman"/>
-          <w:color w:val="000000"/>
-        </w:rPr>
-        <w:t xml:space="preserve"> </w:t>
+        <w:t xml:space="preserve"> with an NOI</w:t>
+      </w:r>
+      <w:r>
+        <w:rPr>
+          <w:rFonts w:ascii="Times New Roman" w:eastAsia="Times New Roman" w:hAnsi="Times New Roman" w:cs="Times New Roman"/>
+          <w:color w:val="000000"/>
+        </w:rPr>
+        <w:t xml:space="preserve"> $</w:t>
+      </w:r>
+      <w:r>
+        <w:rPr>
+          <w:rFonts w:ascii="Times New Roman" w:eastAsia="Times New Roman" w:hAnsi="Times New Roman" w:cs="Times New Roman"/>
+          <w:b/>
+          <w:bCs/>
+          <w:color w:val="000000"/>
+        </w:rPr>
+        <w:t>noi_amount</w:t>
       </w:r>
     </w:p>
     <w:p>
@@ -403,14 +398,7 @@
           <w:rFonts w:ascii="Times New Roman" w:eastAsia="Times New Roman" w:hAnsi="Times New Roman" w:cs="Times New Roman"/>
           <w:color w:val="000000"/>
         </w:rPr>
-        <w:t xml:space="preserve"> but not limited to th</w:t>
-      </w:r>
-      <w:r>
-        <w:rPr>
-          <w:rFonts w:ascii="Times New Roman" w:eastAsia="Times New Roman" w:hAnsi="Times New Roman" w:cs="Times New Roman"/>
-          <w:color w:val="000000"/>
-        </w:rPr>
-        <w:t xml:space="preserve">e following: </w:t>
+        <w:t xml:space="preserve"> but not limited to the following: </w:t>
       </w:r>
     </w:p>
     <w:p>
@@ -885,14 +873,7 @@
           <w:rFonts w:ascii="Times New Roman" w:eastAsia="Times New Roman" w:hAnsi="Times New Roman" w:cs="Times New Roman"/>
           <w:color w:val="000000"/>
         </w:rPr>
-        <w:t>This proposal is intended to be a non-binding letter of intent which states terms and conditions upon which Seller will consider selling the Property to Buyer. Neith</w:t>
-      </w:r>
-      <w:r>
-        <w:rPr>
-          <w:rFonts w:ascii="Times New Roman" w:eastAsia="Times New Roman" w:hAnsi="Times New Roman" w:cs="Times New Roman"/>
-          <w:color w:val="000000"/>
-        </w:rPr>
-        <w:t xml:space="preserve">er party shall become legally bound in any manner, notwithstanding this letter of intent or any subsequent negotiations or draft agreements, unless and until a formal purchase and sale agreement is executed and delivered to both parties.  </w:t>
+        <w:t xml:space="preserve">This proposal is intended to be a non-binding letter of intent which states terms and conditions upon which Seller will consider selling the Property to Buyer. Neither party shall become legally bound in any manner, notwithstanding this letter of intent or any subsequent negotiations or draft agreements, unless and until a formal purchase and sale agreement is executed and delivered to both parties.  </w:t>
       </w:r>
     </w:p>
     <w:p>

</xml_diff>